<commit_message>
Risolto errore sintassi cock-burn prenota visita
</commit_message>
<xml_diff>
--- a/Requisiti_Del_Sistema/Cockburn/Cockburn Prenota Visita.docx
+++ b/Requisiti_Del_Sistema/Cockburn/Cockburn Prenota Visita.docx
@@ -64,7 +64,6 @@
                 <w:lang w:val="en-US"/>
               </w:rPr>
             </w:pPr>
-            <w:proofErr w:type="spellStart"/>
             <w:r>
               <w:rPr>
                 <w:i/>
@@ -72,17 +71,7 @@
                 <w:color w:val="D9E2F3" w:themeColor="accent1" w:themeTint="33"/>
                 <w:lang w:val="en-US"/>
               </w:rPr>
-              <w:t>Prenota</w:t>
-            </w:r>
-            <w:proofErr w:type="spellEnd"/>
-            <w:r>
-              <w:rPr>
-                <w:i/>
-                <w:iCs/>
-                <w:color w:val="D9E2F3" w:themeColor="accent1" w:themeTint="33"/>
-                <w:lang w:val="en-US"/>
-              </w:rPr>
-              <w:t xml:space="preserve"> Visita</w:t>
+              <w:t>Prenota Visita</w:t>
             </w:r>
           </w:p>
         </w:tc>
@@ -126,15 +115,7 @@
               <w:cnfStyle w:val="000000100000" w:firstRow="0" w:lastRow="0" w:firstColumn="0" w:lastColumn="0" w:oddVBand="0" w:evenVBand="0" w:oddHBand="1" w:evenHBand="0" w:firstRowFirstColumn="0" w:firstRowLastColumn="0" w:lastRowFirstColumn="0" w:lastRowLastColumn="0"/>
             </w:pPr>
             <w:r>
-              <w:t xml:space="preserve">Il cliente vuole prenotare </w:t>
-            </w:r>
-            <w:proofErr w:type="gramStart"/>
-            <w:r>
-              <w:t>un visita</w:t>
-            </w:r>
-            <w:proofErr w:type="gramEnd"/>
-            <w:r>
-              <w:t xml:space="preserve"> di un immobile.</w:t>
+              <w:t>Il cliente vuole prenotare un visita di un immobile.</w:t>
             </w:r>
           </w:p>
         </w:tc>
@@ -177,61 +158,11 @@
                 <w:lang w:val="en-US"/>
               </w:rPr>
             </w:pPr>
-            <w:proofErr w:type="spellStart"/>
-            <w:r>
-              <w:rPr>
-                <w:lang w:val="en-US"/>
-              </w:rPr>
-              <w:t>L’utente</w:t>
-            </w:r>
-            <w:proofErr w:type="spellEnd"/>
-            <w:r>
-              <w:rPr>
-                <w:lang w:val="en-US"/>
-              </w:rPr>
-              <w:t xml:space="preserve"> </w:t>
-            </w:r>
-            <w:proofErr w:type="spellStart"/>
-            <w:r>
-              <w:rPr>
-                <w:lang w:val="en-US"/>
-              </w:rPr>
-              <w:t>deve</w:t>
-            </w:r>
-            <w:proofErr w:type="spellEnd"/>
-            <w:r>
-              <w:rPr>
-                <w:lang w:val="en-US"/>
-              </w:rPr>
-              <w:t xml:space="preserve"> </w:t>
-            </w:r>
-            <w:proofErr w:type="spellStart"/>
-            <w:r>
-              <w:rPr>
-                <w:lang w:val="en-US"/>
-              </w:rPr>
-              <w:t>essere</w:t>
-            </w:r>
-            <w:proofErr w:type="spellEnd"/>
-            <w:r>
-              <w:rPr>
-                <w:lang w:val="en-US"/>
-              </w:rPr>
-              <w:t xml:space="preserve"> </w:t>
-            </w:r>
-            <w:proofErr w:type="spellStart"/>
-            <w:r>
-              <w:rPr>
-                <w:lang w:val="en-US"/>
-              </w:rPr>
-              <w:t>registrato</w:t>
-            </w:r>
-            <w:proofErr w:type="spellEnd"/>
-            <w:r>
-              <w:rPr>
-                <w:lang w:val="en-US"/>
-              </w:rPr>
-              <w:t>.</w:t>
+            <w:r>
+              <w:rPr>
+                <w:lang w:val="en-US"/>
+              </w:rPr>
+              <w:t>L’utente deve essere registrato.</w:t>
             </w:r>
           </w:p>
         </w:tc>
@@ -380,14 +311,12 @@
                 <w:lang w:val="en-US"/>
               </w:rPr>
             </w:pPr>
-            <w:proofErr w:type="spellStart"/>
             <w:r>
               <w:rPr>
                 <w:lang w:val="en-US"/>
               </w:rPr>
               <w:t>Cliente</w:t>
             </w:r>
-            <w:proofErr w:type="spellEnd"/>
           </w:p>
         </w:tc>
       </w:tr>
@@ -501,10 +430,17 @@
                 <w:u w:val="single"/>
                 <w:lang w:val="en-US"/>
               </w:rPr>
-              <w:t xml:space="preserve">Step </w:t>
-            </w:r>
-            <w:proofErr w:type="spellStart"/>
-            <w:r>
+              <w:t>Step n.</w:t>
+            </w:r>
+          </w:p>
+        </w:tc>
+        <w:tc>
+          <w:tcPr>
+            <w:tcW w:w="2126" w:type="dxa"/>
+          </w:tcPr>
+          <w:p>
+            <w:pPr>
+              <w:cnfStyle w:val="000000100000" w:firstRow="0" w:lastRow="0" w:firstColumn="0" w:lastColumn="0" w:oddVBand="0" w:evenVBand="0" w:oddHBand="1" w:evenHBand="0" w:firstRowFirstColumn="0" w:firstRowLastColumn="0" w:lastRowFirstColumn="0" w:lastRowLastColumn="0"/>
               <w:rPr>
                 <w:b/>
                 <w:bCs/>
@@ -514,9 +450,7 @@
                 <w:u w:val="single"/>
                 <w:lang w:val="en-US"/>
               </w:rPr>
-              <w:t>n</w:t>
-            </w:r>
-            <w:proofErr w:type="spellEnd"/>
+            </w:pPr>
             <w:r>
               <w:rPr>
                 <w:b/>
@@ -527,41 +461,8 @@
                 <w:u w:val="single"/>
                 <w:lang w:val="en-US"/>
               </w:rPr>
-              <w:t>.</w:t>
-            </w:r>
-          </w:p>
-        </w:tc>
-        <w:tc>
-          <w:tcPr>
-            <w:tcW w:w="2126" w:type="dxa"/>
-          </w:tcPr>
-          <w:p>
-            <w:pPr>
-              <w:cnfStyle w:val="000000100000" w:firstRow="0" w:lastRow="0" w:firstColumn="0" w:lastColumn="0" w:oddVBand="0" w:evenVBand="0" w:oddHBand="1" w:evenHBand="0" w:firstRowFirstColumn="0" w:firstRowLastColumn="0" w:lastRowFirstColumn="0" w:lastRowLastColumn="0"/>
-              <w:rPr>
-                <w:b/>
-                <w:bCs/>
-                <w:i/>
-                <w:iCs/>
-                <w:color w:val="1F3864" w:themeColor="accent1" w:themeShade="80"/>
-                <w:u w:val="single"/>
-                <w:lang w:val="en-US"/>
-              </w:rPr>
-            </w:pPr>
-            <w:proofErr w:type="spellStart"/>
-            <w:r>
-              <w:rPr>
-                <w:b/>
-                <w:bCs/>
-                <w:i/>
-                <w:iCs/>
-                <w:color w:val="1F3864" w:themeColor="accent1" w:themeShade="80"/>
-                <w:u w:val="single"/>
-                <w:lang w:val="en-US"/>
-              </w:rPr>
               <w:t>Cliente</w:t>
             </w:r>
-            <w:proofErr w:type="spellEnd"/>
           </w:p>
         </w:tc>
         <w:tc>
@@ -720,19 +621,11 @@
                 <w:lang w:val="en-US"/>
               </w:rPr>
             </w:pPr>
-            <w:proofErr w:type="spellStart"/>
-            <w:r>
-              <w:rPr>
-                <w:lang w:val="en-US"/>
-              </w:rPr>
-              <w:t>Mostra</w:t>
-            </w:r>
-            <w:proofErr w:type="spellEnd"/>
-            <w:r>
-              <w:rPr>
-                <w:lang w:val="en-US"/>
-              </w:rPr>
-              <w:t xml:space="preserve"> M5</w:t>
+            <w:r>
+              <w:rPr>
+                <w:lang w:val="en-US"/>
+              </w:rPr>
+              <w:t>Mostra M5</w:t>
             </w:r>
           </w:p>
         </w:tc>
@@ -786,28 +679,12 @@
                 <w:lang w:val="en-US"/>
               </w:rPr>
             </w:pPr>
-            <w:proofErr w:type="spellStart"/>
-            <w:r>
-              <w:rPr>
-                <w:lang w:val="en-US"/>
-              </w:rPr>
-              <w:t>Seleziona</w:t>
-            </w:r>
-            <w:proofErr w:type="spellEnd"/>
-            <w:r>
-              <w:rPr>
-                <w:lang w:val="en-US"/>
-              </w:rPr>
-              <w:t xml:space="preserve"> il </w:t>
-            </w:r>
-            <w:proofErr w:type="spellStart"/>
-            <w:r>
-              <w:rPr>
-                <w:lang w:val="en-US"/>
-              </w:rPr>
-              <w:t>giorno</w:t>
-            </w:r>
-            <w:proofErr w:type="spellEnd"/>
+            <w:r>
+              <w:rPr>
+                <w:lang w:val="en-US"/>
+              </w:rPr>
+              <w:t>Seleziona il giorno</w:t>
+            </w:r>
           </w:p>
         </w:tc>
         <w:tc>
@@ -874,28 +751,12 @@
                 <w:lang w:val="en-US"/>
               </w:rPr>
             </w:pPr>
-            <w:proofErr w:type="spellStart"/>
-            <w:r>
-              <w:rPr>
-                <w:lang w:val="en-US"/>
-              </w:rPr>
-              <w:t>Seleziona</w:t>
-            </w:r>
-            <w:proofErr w:type="spellEnd"/>
-            <w:r>
-              <w:rPr>
-                <w:lang w:val="en-US"/>
-              </w:rPr>
-              <w:t xml:space="preserve"> la fascia </w:t>
-            </w:r>
-            <w:proofErr w:type="spellStart"/>
-            <w:r>
-              <w:rPr>
-                <w:lang w:val="en-US"/>
-              </w:rPr>
-              <w:t>oraria</w:t>
-            </w:r>
-            <w:proofErr w:type="spellEnd"/>
+            <w:r>
+              <w:rPr>
+                <w:lang w:val="en-US"/>
+              </w:rPr>
+              <w:t>Seleziona la fascia oraria</w:t>
+            </w:r>
           </w:p>
         </w:tc>
         <w:tc>
@@ -961,33 +822,11 @@
                 <w:lang w:val="en-US"/>
               </w:rPr>
             </w:pPr>
-            <w:proofErr w:type="spellStart"/>
-            <w:r>
-              <w:rPr>
-                <w:lang w:val="en-US"/>
-              </w:rPr>
-              <w:t>Clicca</w:t>
-            </w:r>
-            <w:proofErr w:type="spellEnd"/>
-            <w:r>
-              <w:rPr>
-                <w:lang w:val="en-US"/>
-              </w:rPr>
-              <w:t xml:space="preserve"> “</w:t>
-            </w:r>
-            <w:proofErr w:type="spellStart"/>
-            <w:r>
-              <w:rPr>
-                <w:lang w:val="en-US"/>
-              </w:rPr>
-              <w:t>prosegui</w:t>
-            </w:r>
-            <w:proofErr w:type="spellEnd"/>
-            <w:r>
-              <w:rPr>
-                <w:lang w:val="en-US"/>
-              </w:rPr>
-              <w:t>”</w:t>
+            <w:r>
+              <w:rPr>
+                <w:lang w:val="en-US"/>
+              </w:rPr>
+              <w:t>Clicca “prosegui”</w:t>
             </w:r>
           </w:p>
         </w:tc>
@@ -1068,19 +907,11 @@
                 <w:lang w:val="en-US"/>
               </w:rPr>
             </w:pPr>
-            <w:proofErr w:type="spellStart"/>
-            <w:r>
-              <w:rPr>
-                <w:lang w:val="en-US"/>
-              </w:rPr>
-              <w:t>Mostra</w:t>
-            </w:r>
-            <w:proofErr w:type="spellEnd"/>
-            <w:r>
-              <w:rPr>
-                <w:lang w:val="en-US"/>
-              </w:rPr>
-              <w:t xml:space="preserve"> M6</w:t>
+            <w:r>
+              <w:rPr>
+                <w:lang w:val="en-US"/>
+              </w:rPr>
+              <w:t>Mostra M6</w:t>
             </w:r>
           </w:p>
         </w:tc>
@@ -1199,33 +1030,11 @@
                 <w:lang w:val="en-US"/>
               </w:rPr>
             </w:pPr>
-            <w:proofErr w:type="spellStart"/>
-            <w:r>
-              <w:rPr>
-                <w:lang w:val="en-US"/>
-              </w:rPr>
-              <w:t>Clicca</w:t>
-            </w:r>
-            <w:proofErr w:type="spellEnd"/>
-            <w:r>
-              <w:rPr>
-                <w:lang w:val="en-US"/>
-              </w:rPr>
-              <w:t xml:space="preserve"> “</w:t>
-            </w:r>
-            <w:proofErr w:type="spellStart"/>
-            <w:r>
-              <w:rPr>
-                <w:lang w:val="en-US"/>
-              </w:rPr>
-              <w:t>Conferma</w:t>
-            </w:r>
-            <w:proofErr w:type="spellEnd"/>
-            <w:r>
-              <w:rPr>
-                <w:lang w:val="en-US"/>
-              </w:rPr>
-              <w:t>”</w:t>
+            <w:r>
+              <w:rPr>
+                <w:lang w:val="en-US"/>
+              </w:rPr>
+              <w:t>Clicca “Conferma”</w:t>
             </w:r>
           </w:p>
         </w:tc>
@@ -1360,33 +1169,15 @@
                 <w:iCs/>
                 <w:color w:val="1F3864" w:themeColor="accent1" w:themeShade="80"/>
               </w:rPr>
-              <w:t>‘X</w:t>
-            </w:r>
-            <w:proofErr w:type="gramStart"/>
-            <w:r>
-              <w:rPr>
-                <w:i/>
-                <w:iCs/>
-                <w:color w:val="1F3864" w:themeColor="accent1" w:themeShade="80"/>
-              </w:rPr>
-              <w:t xml:space="preserve">’ </w:t>
-            </w:r>
-            <w:r>
-              <w:rPr>
-                <w:i/>
-                <w:iCs/>
-                <w:color w:val="1F3864" w:themeColor="accent1" w:themeShade="80"/>
-              </w:rPr>
-              <w:t xml:space="preserve"> in</w:t>
-            </w:r>
-            <w:proofErr w:type="gramEnd"/>
-            <w:r>
-              <w:rPr>
-                <w:i/>
-                <w:iCs/>
-                <w:color w:val="1F3864" w:themeColor="accent1" w:themeShade="80"/>
-              </w:rPr>
-              <w:t xml:space="preserve"> M5)</w:t>
+              <w:t xml:space="preserve">‘X’ </w:t>
+            </w:r>
+            <w:r>
+              <w:rPr>
+                <w:i/>
+                <w:iCs/>
+                <w:color w:val="1F3864" w:themeColor="accent1" w:themeShade="80"/>
+              </w:rPr>
+              <w:t xml:space="preserve"> in M5)</w:t>
             </w:r>
           </w:p>
         </w:tc>
@@ -1415,10 +1206,17 @@
                 <w:color w:val="1F3864" w:themeColor="accent1" w:themeShade="80"/>
                 <w:lang w:val="en-US"/>
               </w:rPr>
-              <w:t xml:space="preserve">Step </w:t>
-            </w:r>
-            <w:proofErr w:type="spellStart"/>
-            <w:r>
+              <w:t>Step n.</w:t>
+            </w:r>
+          </w:p>
+        </w:tc>
+        <w:tc>
+          <w:tcPr>
+            <w:tcW w:w="2126" w:type="dxa"/>
+          </w:tcPr>
+          <w:p>
+            <w:pPr>
+              <w:cnfStyle w:val="000000100000" w:firstRow="0" w:lastRow="0" w:firstColumn="0" w:lastColumn="0" w:oddVBand="0" w:evenVBand="0" w:oddHBand="1" w:evenHBand="0" w:firstRowFirstColumn="0" w:firstRowLastColumn="0" w:lastRowFirstColumn="0" w:lastRowLastColumn="0"/>
               <w:rPr>
                 <w:b/>
                 <w:bCs/>
@@ -1427,9 +1225,7 @@
                 <w:color w:val="1F3864" w:themeColor="accent1" w:themeShade="80"/>
                 <w:lang w:val="en-US"/>
               </w:rPr>
-              <w:t>n</w:t>
-            </w:r>
-            <w:proofErr w:type="spellEnd"/>
+            </w:pPr>
             <w:r>
               <w:rPr>
                 <w:b/>
@@ -1439,39 +1235,8 @@
                 <w:color w:val="1F3864" w:themeColor="accent1" w:themeShade="80"/>
                 <w:lang w:val="en-US"/>
               </w:rPr>
-              <w:t>.</w:t>
-            </w:r>
-          </w:p>
-        </w:tc>
-        <w:tc>
-          <w:tcPr>
-            <w:tcW w:w="2126" w:type="dxa"/>
-          </w:tcPr>
-          <w:p>
-            <w:pPr>
-              <w:cnfStyle w:val="000000100000" w:firstRow="0" w:lastRow="0" w:firstColumn="0" w:lastColumn="0" w:oddVBand="0" w:evenVBand="0" w:oddHBand="1" w:evenHBand="0" w:firstRowFirstColumn="0" w:firstRowLastColumn="0" w:lastRowFirstColumn="0" w:lastRowLastColumn="0"/>
-              <w:rPr>
-                <w:b/>
-                <w:bCs/>
-                <w:i/>
-                <w:iCs/>
-                <w:color w:val="1F3864" w:themeColor="accent1" w:themeShade="80"/>
-                <w:lang w:val="en-US"/>
-              </w:rPr>
-            </w:pPr>
-            <w:proofErr w:type="spellStart"/>
-            <w:r>
-              <w:rPr>
-                <w:b/>
-                <w:bCs/>
-                <w:i/>
-                <w:iCs/>
-                <w:color w:val="1F3864" w:themeColor="accent1" w:themeShade="80"/>
-                <w:lang w:val="en-US"/>
-              </w:rPr>
               <w:t>Cliente</w:t>
             </w:r>
-            <w:proofErr w:type="spellEnd"/>
           </w:p>
         </w:tc>
         <w:tc>
@@ -1557,21 +1322,13 @@
               <w:rPr>
                 <w:lang w:val="en-US"/>
               </w:rPr>
-              <w:t xml:space="preserve">Utente </w:t>
-            </w:r>
-            <w:proofErr w:type="spellStart"/>
-            <w:r>
-              <w:rPr>
-                <w:lang w:val="en-US"/>
-              </w:rPr>
-              <w:t>Clicca</w:t>
-            </w:r>
-            <w:proofErr w:type="spellEnd"/>
-            <w:r>
-              <w:rPr>
-                <w:lang w:val="en-US"/>
-              </w:rPr>
-              <w:t xml:space="preserve"> ‘X’</w:t>
+              <w:t>Cliente</w:t>
+            </w:r>
+            <w:r>
+              <w:rPr>
+                <w:lang w:val="en-US"/>
+              </w:rPr>
+              <w:t xml:space="preserve"> Clicca ‘X’</w:t>
             </w:r>
           </w:p>
         </w:tc>
@@ -1652,19 +1409,11 @@
                 <w:lang w:val="en-US"/>
               </w:rPr>
             </w:pPr>
-            <w:proofErr w:type="spellStart"/>
-            <w:r>
-              <w:rPr>
-                <w:lang w:val="en-US"/>
-              </w:rPr>
-              <w:t>Mostra</w:t>
-            </w:r>
-            <w:proofErr w:type="spellEnd"/>
-            <w:r>
-              <w:rPr>
-                <w:lang w:val="en-US"/>
-              </w:rPr>
-              <w:t xml:space="preserve"> M4</w:t>
+            <w:r>
+              <w:rPr>
+                <w:lang w:val="en-US"/>
+              </w:rPr>
+              <w:t>Mostra M4</w:t>
             </w:r>
           </w:p>
         </w:tc>
@@ -1741,10 +1490,17 @@
                 <w:color w:val="1F3864" w:themeColor="accent1" w:themeShade="80"/>
                 <w:lang w:val="en-US"/>
               </w:rPr>
-              <w:t xml:space="preserve">Step </w:t>
-            </w:r>
-            <w:proofErr w:type="spellStart"/>
-            <w:r>
+              <w:t>Step n.</w:t>
+            </w:r>
+          </w:p>
+        </w:tc>
+        <w:tc>
+          <w:tcPr>
+            <w:tcW w:w="2126" w:type="dxa"/>
+          </w:tcPr>
+          <w:p>
+            <w:pPr>
+              <w:cnfStyle w:val="000000000000" w:firstRow="0" w:lastRow="0" w:firstColumn="0" w:lastColumn="0" w:oddVBand="0" w:evenVBand="0" w:oddHBand="0" w:evenHBand="0" w:firstRowFirstColumn="0" w:firstRowLastColumn="0" w:lastRowFirstColumn="0" w:lastRowLastColumn="0"/>
               <w:rPr>
                 <w:b/>
                 <w:bCs/>
@@ -1753,9 +1509,7 @@
                 <w:color w:val="1F3864" w:themeColor="accent1" w:themeShade="80"/>
                 <w:lang w:val="en-US"/>
               </w:rPr>
-              <w:t>n</w:t>
-            </w:r>
-            <w:proofErr w:type="spellEnd"/>
+            </w:pPr>
             <w:r>
               <w:rPr>
                 <w:b/>
@@ -1765,39 +1519,8 @@
                 <w:color w:val="1F3864" w:themeColor="accent1" w:themeShade="80"/>
                 <w:lang w:val="en-US"/>
               </w:rPr>
-              <w:t>.</w:t>
-            </w:r>
-          </w:p>
-        </w:tc>
-        <w:tc>
-          <w:tcPr>
-            <w:tcW w:w="2126" w:type="dxa"/>
-          </w:tcPr>
-          <w:p>
-            <w:pPr>
-              <w:cnfStyle w:val="000000000000" w:firstRow="0" w:lastRow="0" w:firstColumn="0" w:lastColumn="0" w:oddVBand="0" w:evenVBand="0" w:oddHBand="0" w:evenHBand="0" w:firstRowFirstColumn="0" w:firstRowLastColumn="0" w:lastRowFirstColumn="0" w:lastRowLastColumn="0"/>
-              <w:rPr>
-                <w:b/>
-                <w:bCs/>
-                <w:i/>
-                <w:iCs/>
-                <w:color w:val="1F3864" w:themeColor="accent1" w:themeShade="80"/>
-                <w:lang w:val="en-US"/>
-              </w:rPr>
-            </w:pPr>
-            <w:proofErr w:type="spellStart"/>
-            <w:r>
-              <w:rPr>
-                <w:b/>
-                <w:bCs/>
-                <w:i/>
-                <w:iCs/>
-                <w:color w:val="1F3864" w:themeColor="accent1" w:themeShade="80"/>
-                <w:lang w:val="en-US"/>
-              </w:rPr>
               <w:t>Cliente</w:t>
             </w:r>
-            <w:proofErr w:type="spellEnd"/>
           </w:p>
         </w:tc>
         <w:tc>
@@ -1880,33 +1603,11 @@
                 <w:lang w:val="en-US"/>
               </w:rPr>
             </w:pPr>
-            <w:proofErr w:type="spellStart"/>
-            <w:r>
-              <w:rPr>
-                <w:lang w:val="en-US"/>
-              </w:rPr>
-              <w:t>Clicca</w:t>
-            </w:r>
-            <w:proofErr w:type="spellEnd"/>
-            <w:r>
-              <w:rPr>
-                <w:lang w:val="en-US"/>
-              </w:rPr>
-              <w:t xml:space="preserve"> </w:t>
-            </w:r>
-            <w:proofErr w:type="spellStart"/>
-            <w:r>
-              <w:rPr>
-                <w:lang w:val="en-US"/>
-              </w:rPr>
-              <w:t>indietro</w:t>
-            </w:r>
-            <w:proofErr w:type="spellEnd"/>
-            <w:r>
-              <w:rPr>
-                <w:lang w:val="en-US"/>
-              </w:rPr>
-              <w:t xml:space="preserve"> in M6</w:t>
+            <w:r>
+              <w:rPr>
+                <w:lang w:val="en-US"/>
+              </w:rPr>
+              <w:t>Clicca indietro in M6</w:t>
             </w:r>
           </w:p>
         </w:tc>
@@ -1986,19 +1687,11 @@
                 <w:lang w:val="en-US"/>
               </w:rPr>
             </w:pPr>
-            <w:proofErr w:type="spellStart"/>
-            <w:r>
-              <w:rPr>
-                <w:lang w:val="en-US"/>
-              </w:rPr>
-              <w:t>Mostra</w:t>
-            </w:r>
-            <w:proofErr w:type="spellEnd"/>
-            <w:r>
-              <w:rPr>
-                <w:lang w:val="en-US"/>
-              </w:rPr>
-              <w:t xml:space="preserve"> M5 </w:t>
+            <w:r>
+              <w:rPr>
+                <w:lang w:val="en-US"/>
+              </w:rPr>
+              <w:t xml:space="preserve">Mostra M5 </w:t>
             </w:r>
           </w:p>
         </w:tc>
@@ -2100,10 +1793,17 @@
                 <w:color w:val="1F3864" w:themeColor="accent1" w:themeShade="80"/>
                 <w:lang w:val="en-US"/>
               </w:rPr>
-              <w:t xml:space="preserve">Step </w:t>
-            </w:r>
-            <w:proofErr w:type="spellStart"/>
-            <w:r>
+              <w:t>Step n.</w:t>
+            </w:r>
+          </w:p>
+        </w:tc>
+        <w:tc>
+          <w:tcPr>
+            <w:tcW w:w="2126" w:type="dxa"/>
+          </w:tcPr>
+          <w:p>
+            <w:pPr>
+              <w:cnfStyle w:val="000000100000" w:firstRow="0" w:lastRow="0" w:firstColumn="0" w:lastColumn="0" w:oddVBand="0" w:evenVBand="0" w:oddHBand="1" w:evenHBand="0" w:firstRowFirstColumn="0" w:firstRowLastColumn="0" w:lastRowFirstColumn="0" w:lastRowLastColumn="0"/>
               <w:rPr>
                 <w:b/>
                 <w:bCs/>
@@ -2112,9 +1812,7 @@
                 <w:color w:val="1F3864" w:themeColor="accent1" w:themeShade="80"/>
                 <w:lang w:val="en-US"/>
               </w:rPr>
-              <w:t>n</w:t>
-            </w:r>
-            <w:proofErr w:type="spellEnd"/>
+            </w:pPr>
             <w:r>
               <w:rPr>
                 <w:b/>
@@ -2124,39 +1822,8 @@
                 <w:color w:val="1F3864" w:themeColor="accent1" w:themeShade="80"/>
                 <w:lang w:val="en-US"/>
               </w:rPr>
-              <w:t>.</w:t>
-            </w:r>
-          </w:p>
-        </w:tc>
-        <w:tc>
-          <w:tcPr>
-            <w:tcW w:w="2126" w:type="dxa"/>
-          </w:tcPr>
-          <w:p>
-            <w:pPr>
-              <w:cnfStyle w:val="000000100000" w:firstRow="0" w:lastRow="0" w:firstColumn="0" w:lastColumn="0" w:oddVBand="0" w:evenVBand="0" w:oddHBand="1" w:evenHBand="0" w:firstRowFirstColumn="0" w:firstRowLastColumn="0" w:lastRowFirstColumn="0" w:lastRowLastColumn="0"/>
-              <w:rPr>
-                <w:b/>
-                <w:bCs/>
-                <w:i/>
-                <w:iCs/>
-                <w:color w:val="1F3864" w:themeColor="accent1" w:themeShade="80"/>
-                <w:lang w:val="en-US"/>
-              </w:rPr>
-            </w:pPr>
-            <w:proofErr w:type="spellStart"/>
-            <w:r>
-              <w:rPr>
-                <w:b/>
-                <w:bCs/>
-                <w:i/>
-                <w:iCs/>
-                <w:color w:val="1F3864" w:themeColor="accent1" w:themeShade="80"/>
-                <w:lang w:val="en-US"/>
-              </w:rPr>
               <w:t>Cliente</w:t>
             </w:r>
-            <w:proofErr w:type="spellEnd"/>
           </w:p>
         </w:tc>
         <w:tc>
@@ -2223,13 +1890,7 @@
               <w:rPr>
                 <w:lang w:val="en-US"/>
               </w:rPr>
-              <w:t>7</w:t>
-            </w:r>
-            <w:r>
-              <w:rPr>
-                <w:lang w:val="en-US"/>
-              </w:rPr>
-              <w:t>c</w:t>
+              <w:t>7c</w:t>
             </w:r>
           </w:p>
         </w:tc>
@@ -2244,39 +1905,11 @@
                 <w:lang w:val="en-US"/>
               </w:rPr>
             </w:pPr>
-            <w:proofErr w:type="spellStart"/>
-            <w:r>
-              <w:rPr>
-                <w:lang w:val="en-US"/>
-              </w:rPr>
-              <w:t>Cliente</w:t>
-            </w:r>
-            <w:proofErr w:type="spellEnd"/>
-            <w:r>
-              <w:rPr>
-                <w:lang w:val="en-US"/>
-              </w:rPr>
-              <w:t xml:space="preserve"> </w:t>
-            </w:r>
-            <w:proofErr w:type="spellStart"/>
-            <w:r>
-              <w:rPr>
-                <w:lang w:val="en-US"/>
-              </w:rPr>
-              <w:t>Clicca</w:t>
-            </w:r>
-            <w:proofErr w:type="spellEnd"/>
-            <w:r>
-              <w:rPr>
-                <w:lang w:val="en-US"/>
-              </w:rPr>
-              <w:t xml:space="preserve"> </w:t>
-            </w:r>
-            <w:r>
-              <w:rPr>
-                <w:lang w:val="en-US"/>
-              </w:rPr>
-              <w:t>‘X’</w:t>
+            <w:r>
+              <w:rPr>
+                <w:lang w:val="en-US"/>
+              </w:rPr>
+              <w:t>Cliente Clicca ‘X’</w:t>
             </w:r>
           </w:p>
         </w:tc>
@@ -2357,25 +1990,11 @@
                 <w:lang w:val="en-US"/>
               </w:rPr>
             </w:pPr>
-            <w:proofErr w:type="spellStart"/>
-            <w:r>
-              <w:rPr>
-                <w:lang w:val="en-US"/>
-              </w:rPr>
-              <w:t>Mostra</w:t>
-            </w:r>
-            <w:proofErr w:type="spellEnd"/>
-            <w:r>
-              <w:rPr>
-                <w:lang w:val="en-US"/>
-              </w:rPr>
-              <w:t xml:space="preserve"> M</w:t>
-            </w:r>
-            <w:r>
-              <w:rPr>
-                <w:lang w:val="en-US"/>
-              </w:rPr>
-              <w:t>4</w:t>
+            <w:r>
+              <w:rPr>
+                <w:lang w:val="en-US"/>
+              </w:rPr>
+              <w:t>Mostra M4</w:t>
             </w:r>
           </w:p>
         </w:tc>

</xml_diff>

<commit_message>
Screen migliore a luchett bianchi
</commit_message>
<xml_diff>
--- a/Requisiti_Del_Sistema/Cockburn/Cockburn Prenota Visita.docx
+++ b/Requisiti_Del_Sistema/Cockburn/Cockburn Prenota Visita.docx
@@ -25,6 +25,7 @@
           </w:tcPr>
           <w:p>
             <w:pPr>
+              <w:jc w:val="both"/>
               <w:rPr>
                 <w:i/>
                 <w:iCs/>
@@ -64,6 +65,7 @@
                 <w:lang w:val="en-US"/>
               </w:rPr>
             </w:pPr>
+            <w:proofErr w:type="spellStart"/>
             <w:r>
               <w:rPr>
                 <w:i/>
@@ -71,7 +73,17 @@
                 <w:color w:val="D9E2F3" w:themeColor="accent1" w:themeTint="33"/>
                 <w:lang w:val="en-US"/>
               </w:rPr>
-              <w:t>Prenota Visita</w:t>
+              <w:t>Prenota</w:t>
+            </w:r>
+            <w:proofErr w:type="spellEnd"/>
+            <w:r>
+              <w:rPr>
+                <w:i/>
+                <w:iCs/>
+                <w:color w:val="D9E2F3" w:themeColor="accent1" w:themeTint="33"/>
+                <w:lang w:val="en-US"/>
+              </w:rPr>
+              <w:t xml:space="preserve"> Visita</w:t>
             </w:r>
           </w:p>
         </w:tc>
@@ -115,7 +127,15 @@
               <w:cnfStyle w:val="000000100000" w:firstRow="0" w:lastRow="0" w:firstColumn="0" w:lastColumn="0" w:oddVBand="0" w:evenVBand="0" w:oddHBand="1" w:evenHBand="0" w:firstRowFirstColumn="0" w:firstRowLastColumn="0" w:lastRowFirstColumn="0" w:lastRowLastColumn="0"/>
             </w:pPr>
             <w:r>
-              <w:t>Il cliente vuole prenotare un visita di un immobile.</w:t>
+              <w:t xml:space="preserve">Il cliente vuole prenotare </w:t>
+            </w:r>
+            <w:proofErr w:type="gramStart"/>
+            <w:r>
+              <w:t>un visita</w:t>
+            </w:r>
+            <w:proofErr w:type="gramEnd"/>
+            <w:r>
+              <w:t xml:space="preserve"> di un immobile.</w:t>
             </w:r>
           </w:p>
         </w:tc>
@@ -158,11 +178,61 @@
                 <w:lang w:val="en-US"/>
               </w:rPr>
             </w:pPr>
-            <w:r>
-              <w:rPr>
-                <w:lang w:val="en-US"/>
-              </w:rPr>
-              <w:t>L’utente deve essere registrato.</w:t>
+            <w:proofErr w:type="spellStart"/>
+            <w:r>
+              <w:rPr>
+                <w:lang w:val="en-US"/>
+              </w:rPr>
+              <w:t>L’utente</w:t>
+            </w:r>
+            <w:proofErr w:type="spellEnd"/>
+            <w:r>
+              <w:rPr>
+                <w:lang w:val="en-US"/>
+              </w:rPr>
+              <w:t xml:space="preserve"> </w:t>
+            </w:r>
+            <w:proofErr w:type="spellStart"/>
+            <w:r>
+              <w:rPr>
+                <w:lang w:val="en-US"/>
+              </w:rPr>
+              <w:t>deve</w:t>
+            </w:r>
+            <w:proofErr w:type="spellEnd"/>
+            <w:r>
+              <w:rPr>
+                <w:lang w:val="en-US"/>
+              </w:rPr>
+              <w:t xml:space="preserve"> </w:t>
+            </w:r>
+            <w:proofErr w:type="spellStart"/>
+            <w:r>
+              <w:rPr>
+                <w:lang w:val="en-US"/>
+              </w:rPr>
+              <w:t>essere</w:t>
+            </w:r>
+            <w:proofErr w:type="spellEnd"/>
+            <w:r>
+              <w:rPr>
+                <w:lang w:val="en-US"/>
+              </w:rPr>
+              <w:t xml:space="preserve"> </w:t>
+            </w:r>
+            <w:proofErr w:type="spellStart"/>
+            <w:r>
+              <w:rPr>
+                <w:lang w:val="en-US"/>
+              </w:rPr>
+              <w:t>registrato</w:t>
+            </w:r>
+            <w:proofErr w:type="spellEnd"/>
+            <w:r>
+              <w:rPr>
+                <w:lang w:val="en-US"/>
+              </w:rPr>
+              <w:t>.</w:t>
             </w:r>
           </w:p>
         </w:tc>
@@ -311,12 +381,14 @@
                 <w:lang w:val="en-US"/>
               </w:rPr>
             </w:pPr>
+            <w:proofErr w:type="spellStart"/>
             <w:r>
               <w:rPr>
                 <w:lang w:val="en-US"/>
               </w:rPr>
               <w:t>Cliente</w:t>
             </w:r>
+            <w:proofErr w:type="spellEnd"/>
           </w:p>
         </w:tc>
       </w:tr>
@@ -430,17 +502,10 @@
                 <w:u w:val="single"/>
                 <w:lang w:val="en-US"/>
               </w:rPr>
-              <w:t>Step n.</w:t>
-            </w:r>
-          </w:p>
-        </w:tc>
-        <w:tc>
-          <w:tcPr>
-            <w:tcW w:w="2126" w:type="dxa"/>
-          </w:tcPr>
-          <w:p>
-            <w:pPr>
-              <w:cnfStyle w:val="000000100000" w:firstRow="0" w:lastRow="0" w:firstColumn="0" w:lastColumn="0" w:oddVBand="0" w:evenVBand="0" w:oddHBand="1" w:evenHBand="0" w:firstRowFirstColumn="0" w:firstRowLastColumn="0" w:lastRowFirstColumn="0" w:lastRowLastColumn="0"/>
+              <w:t xml:space="preserve">Step </w:t>
+            </w:r>
+            <w:proofErr w:type="spellStart"/>
+            <w:r>
               <w:rPr>
                 <w:b/>
                 <w:bCs/>
@@ -450,7 +515,9 @@
                 <w:u w:val="single"/>
                 <w:lang w:val="en-US"/>
               </w:rPr>
-            </w:pPr>
+              <w:t>n</w:t>
+            </w:r>
+            <w:proofErr w:type="spellEnd"/>
             <w:r>
               <w:rPr>
                 <w:b/>
@@ -461,8 +528,41 @@
                 <w:u w:val="single"/>
                 <w:lang w:val="en-US"/>
               </w:rPr>
+              <w:t>.</w:t>
+            </w:r>
+          </w:p>
+        </w:tc>
+        <w:tc>
+          <w:tcPr>
+            <w:tcW w:w="2126" w:type="dxa"/>
+          </w:tcPr>
+          <w:p>
+            <w:pPr>
+              <w:cnfStyle w:val="000000100000" w:firstRow="0" w:lastRow="0" w:firstColumn="0" w:lastColumn="0" w:oddVBand="0" w:evenVBand="0" w:oddHBand="1" w:evenHBand="0" w:firstRowFirstColumn="0" w:firstRowLastColumn="0" w:lastRowFirstColumn="0" w:lastRowLastColumn="0"/>
+              <w:rPr>
+                <w:b/>
+                <w:bCs/>
+                <w:i/>
+                <w:iCs/>
+                <w:color w:val="1F3864" w:themeColor="accent1" w:themeShade="80"/>
+                <w:u w:val="single"/>
+                <w:lang w:val="en-US"/>
+              </w:rPr>
+            </w:pPr>
+            <w:proofErr w:type="spellStart"/>
+            <w:r>
+              <w:rPr>
+                <w:b/>
+                <w:bCs/>
+                <w:i/>
+                <w:iCs/>
+                <w:color w:val="1F3864" w:themeColor="accent1" w:themeShade="80"/>
+                <w:u w:val="single"/>
+                <w:lang w:val="en-US"/>
+              </w:rPr>
               <w:t>Cliente</w:t>
             </w:r>
+            <w:proofErr w:type="spellEnd"/>
           </w:p>
         </w:tc>
         <w:tc>
@@ -621,11 +721,19 @@
                 <w:lang w:val="en-US"/>
               </w:rPr>
             </w:pPr>
-            <w:r>
-              <w:rPr>
-                <w:lang w:val="en-US"/>
-              </w:rPr>
-              <w:t>Mostra M5</w:t>
+            <w:proofErr w:type="spellStart"/>
+            <w:r>
+              <w:rPr>
+                <w:lang w:val="en-US"/>
+              </w:rPr>
+              <w:t>Mostra</w:t>
+            </w:r>
+            <w:proofErr w:type="spellEnd"/>
+            <w:r>
+              <w:rPr>
+                <w:lang w:val="en-US"/>
+              </w:rPr>
+              <w:t xml:space="preserve"> M5</w:t>
             </w:r>
           </w:p>
         </w:tc>
@@ -679,12 +787,28 @@
                 <w:lang w:val="en-US"/>
               </w:rPr>
             </w:pPr>
-            <w:r>
-              <w:rPr>
-                <w:lang w:val="en-US"/>
-              </w:rPr>
-              <w:t>Seleziona il giorno</w:t>
-            </w:r>
+            <w:proofErr w:type="spellStart"/>
+            <w:r>
+              <w:rPr>
+                <w:lang w:val="en-US"/>
+              </w:rPr>
+              <w:t>Seleziona</w:t>
+            </w:r>
+            <w:proofErr w:type="spellEnd"/>
+            <w:r>
+              <w:rPr>
+                <w:lang w:val="en-US"/>
+              </w:rPr>
+              <w:t xml:space="preserve"> il </w:t>
+            </w:r>
+            <w:proofErr w:type="spellStart"/>
+            <w:r>
+              <w:rPr>
+                <w:lang w:val="en-US"/>
+              </w:rPr>
+              <w:t>giorno</w:t>
+            </w:r>
+            <w:proofErr w:type="spellEnd"/>
           </w:p>
         </w:tc>
         <w:tc>
@@ -751,12 +875,28 @@
                 <w:lang w:val="en-US"/>
               </w:rPr>
             </w:pPr>
-            <w:r>
-              <w:rPr>
-                <w:lang w:val="en-US"/>
-              </w:rPr>
-              <w:t>Seleziona la fascia oraria</w:t>
-            </w:r>
+            <w:proofErr w:type="spellStart"/>
+            <w:r>
+              <w:rPr>
+                <w:lang w:val="en-US"/>
+              </w:rPr>
+              <w:t>Seleziona</w:t>
+            </w:r>
+            <w:proofErr w:type="spellEnd"/>
+            <w:r>
+              <w:rPr>
+                <w:lang w:val="en-US"/>
+              </w:rPr>
+              <w:t xml:space="preserve"> la fascia </w:t>
+            </w:r>
+            <w:proofErr w:type="spellStart"/>
+            <w:r>
+              <w:rPr>
+                <w:lang w:val="en-US"/>
+              </w:rPr>
+              <w:t>oraria</w:t>
+            </w:r>
+            <w:proofErr w:type="spellEnd"/>
           </w:p>
         </w:tc>
         <w:tc>
@@ -822,11 +962,33 @@
                 <w:lang w:val="en-US"/>
               </w:rPr>
             </w:pPr>
-            <w:r>
-              <w:rPr>
-                <w:lang w:val="en-US"/>
-              </w:rPr>
-              <w:t>Clicca “prosegui”</w:t>
+            <w:proofErr w:type="spellStart"/>
+            <w:r>
+              <w:rPr>
+                <w:lang w:val="en-US"/>
+              </w:rPr>
+              <w:t>Clicca</w:t>
+            </w:r>
+            <w:proofErr w:type="spellEnd"/>
+            <w:r>
+              <w:rPr>
+                <w:lang w:val="en-US"/>
+              </w:rPr>
+              <w:t xml:space="preserve"> “</w:t>
+            </w:r>
+            <w:proofErr w:type="spellStart"/>
+            <w:r>
+              <w:rPr>
+                <w:lang w:val="en-US"/>
+              </w:rPr>
+              <w:t>prosegui</w:t>
+            </w:r>
+            <w:proofErr w:type="spellEnd"/>
+            <w:r>
+              <w:rPr>
+                <w:lang w:val="en-US"/>
+              </w:rPr>
+              <w:t>”</w:t>
             </w:r>
           </w:p>
         </w:tc>
@@ -907,11 +1069,19 @@
                 <w:lang w:val="en-US"/>
               </w:rPr>
             </w:pPr>
-            <w:r>
-              <w:rPr>
-                <w:lang w:val="en-US"/>
-              </w:rPr>
-              <w:t>Mostra M6</w:t>
+            <w:proofErr w:type="spellStart"/>
+            <w:r>
+              <w:rPr>
+                <w:lang w:val="en-US"/>
+              </w:rPr>
+              <w:t>Mostra</w:t>
+            </w:r>
+            <w:proofErr w:type="spellEnd"/>
+            <w:r>
+              <w:rPr>
+                <w:lang w:val="en-US"/>
+              </w:rPr>
+              <w:t xml:space="preserve"> M6</w:t>
             </w:r>
           </w:p>
         </w:tc>
@@ -1030,11 +1200,33 @@
                 <w:lang w:val="en-US"/>
               </w:rPr>
             </w:pPr>
-            <w:r>
-              <w:rPr>
-                <w:lang w:val="en-US"/>
-              </w:rPr>
-              <w:t>Clicca “Conferma”</w:t>
+            <w:proofErr w:type="spellStart"/>
+            <w:r>
+              <w:rPr>
+                <w:lang w:val="en-US"/>
+              </w:rPr>
+              <w:t>Clicca</w:t>
+            </w:r>
+            <w:proofErr w:type="spellEnd"/>
+            <w:r>
+              <w:rPr>
+                <w:lang w:val="en-US"/>
+              </w:rPr>
+              <w:t xml:space="preserve"> “</w:t>
+            </w:r>
+            <w:proofErr w:type="spellStart"/>
+            <w:r>
+              <w:rPr>
+                <w:lang w:val="en-US"/>
+              </w:rPr>
+              <w:t>Conferma</w:t>
+            </w:r>
+            <w:proofErr w:type="spellEnd"/>
+            <w:r>
+              <w:rPr>
+                <w:lang w:val="en-US"/>
+              </w:rPr>
+              <w:t>”</w:t>
             </w:r>
           </w:p>
         </w:tc>
@@ -1169,15 +1361,33 @@
                 <w:iCs/>
                 <w:color w:val="1F3864" w:themeColor="accent1" w:themeShade="80"/>
               </w:rPr>
-              <w:t xml:space="preserve">‘X’ </w:t>
-            </w:r>
-            <w:r>
-              <w:rPr>
-                <w:i/>
-                <w:iCs/>
-                <w:color w:val="1F3864" w:themeColor="accent1" w:themeShade="80"/>
-              </w:rPr>
-              <w:t xml:space="preserve"> in M5)</w:t>
+              <w:t>‘X</w:t>
+            </w:r>
+            <w:proofErr w:type="gramStart"/>
+            <w:r>
+              <w:rPr>
+                <w:i/>
+                <w:iCs/>
+                <w:color w:val="1F3864" w:themeColor="accent1" w:themeShade="80"/>
+              </w:rPr>
+              <w:t xml:space="preserve">’ </w:t>
+            </w:r>
+            <w:r>
+              <w:rPr>
+                <w:i/>
+                <w:iCs/>
+                <w:color w:val="1F3864" w:themeColor="accent1" w:themeShade="80"/>
+              </w:rPr>
+              <w:t xml:space="preserve"> in</w:t>
+            </w:r>
+            <w:proofErr w:type="gramEnd"/>
+            <w:r>
+              <w:rPr>
+                <w:i/>
+                <w:iCs/>
+                <w:color w:val="1F3864" w:themeColor="accent1" w:themeShade="80"/>
+              </w:rPr>
+              <w:t xml:space="preserve"> M5)</w:t>
             </w:r>
           </w:p>
         </w:tc>
@@ -1206,17 +1416,10 @@
                 <w:color w:val="1F3864" w:themeColor="accent1" w:themeShade="80"/>
                 <w:lang w:val="en-US"/>
               </w:rPr>
-              <w:t>Step n.</w:t>
-            </w:r>
-          </w:p>
-        </w:tc>
-        <w:tc>
-          <w:tcPr>
-            <w:tcW w:w="2126" w:type="dxa"/>
-          </w:tcPr>
-          <w:p>
-            <w:pPr>
-              <w:cnfStyle w:val="000000100000" w:firstRow="0" w:lastRow="0" w:firstColumn="0" w:lastColumn="0" w:oddVBand="0" w:evenVBand="0" w:oddHBand="1" w:evenHBand="0" w:firstRowFirstColumn="0" w:firstRowLastColumn="0" w:lastRowFirstColumn="0" w:lastRowLastColumn="0"/>
+              <w:t xml:space="preserve">Step </w:t>
+            </w:r>
+            <w:proofErr w:type="spellStart"/>
+            <w:r>
               <w:rPr>
                 <w:b/>
                 <w:bCs/>
@@ -1225,7 +1428,9 @@
                 <w:color w:val="1F3864" w:themeColor="accent1" w:themeShade="80"/>
                 <w:lang w:val="en-US"/>
               </w:rPr>
-            </w:pPr>
+              <w:t>n</w:t>
+            </w:r>
+            <w:proofErr w:type="spellEnd"/>
             <w:r>
               <w:rPr>
                 <w:b/>
@@ -1235,8 +1440,39 @@
                 <w:color w:val="1F3864" w:themeColor="accent1" w:themeShade="80"/>
                 <w:lang w:val="en-US"/>
               </w:rPr>
+              <w:t>.</w:t>
+            </w:r>
+          </w:p>
+        </w:tc>
+        <w:tc>
+          <w:tcPr>
+            <w:tcW w:w="2126" w:type="dxa"/>
+          </w:tcPr>
+          <w:p>
+            <w:pPr>
+              <w:cnfStyle w:val="000000100000" w:firstRow="0" w:lastRow="0" w:firstColumn="0" w:lastColumn="0" w:oddVBand="0" w:evenVBand="0" w:oddHBand="1" w:evenHBand="0" w:firstRowFirstColumn="0" w:firstRowLastColumn="0" w:lastRowFirstColumn="0" w:lastRowLastColumn="0"/>
+              <w:rPr>
+                <w:b/>
+                <w:bCs/>
+                <w:i/>
+                <w:iCs/>
+                <w:color w:val="1F3864" w:themeColor="accent1" w:themeShade="80"/>
+                <w:lang w:val="en-US"/>
+              </w:rPr>
+            </w:pPr>
+            <w:proofErr w:type="spellStart"/>
+            <w:r>
+              <w:rPr>
+                <w:b/>
+                <w:bCs/>
+                <w:i/>
+                <w:iCs/>
+                <w:color w:val="1F3864" w:themeColor="accent1" w:themeShade="80"/>
+                <w:lang w:val="en-US"/>
+              </w:rPr>
               <w:t>Cliente</w:t>
             </w:r>
+            <w:proofErr w:type="spellEnd"/>
           </w:p>
         </w:tc>
         <w:tc>
@@ -1318,17 +1554,33 @@
                 <w:lang w:val="en-US"/>
               </w:rPr>
             </w:pPr>
+            <w:proofErr w:type="spellStart"/>
             <w:r>
               <w:rPr>
                 <w:lang w:val="en-US"/>
               </w:rPr>
               <w:t>Cliente</w:t>
             </w:r>
-            <w:r>
-              <w:rPr>
-                <w:lang w:val="en-US"/>
-              </w:rPr>
-              <w:t xml:space="preserve"> Clicca ‘X’</w:t>
+            <w:proofErr w:type="spellEnd"/>
+            <w:r>
+              <w:rPr>
+                <w:lang w:val="en-US"/>
+              </w:rPr>
+              <w:t xml:space="preserve"> </w:t>
+            </w:r>
+            <w:proofErr w:type="spellStart"/>
+            <w:r>
+              <w:rPr>
+                <w:lang w:val="en-US"/>
+              </w:rPr>
+              <w:t>Clicca</w:t>
+            </w:r>
+            <w:proofErr w:type="spellEnd"/>
+            <w:r>
+              <w:rPr>
+                <w:lang w:val="en-US"/>
+              </w:rPr>
+              <w:t xml:space="preserve"> ‘X’</w:t>
             </w:r>
           </w:p>
         </w:tc>
@@ -1409,11 +1661,19 @@
                 <w:lang w:val="en-US"/>
               </w:rPr>
             </w:pPr>
-            <w:r>
-              <w:rPr>
-                <w:lang w:val="en-US"/>
-              </w:rPr>
-              <w:t>Mostra M4</w:t>
+            <w:proofErr w:type="spellStart"/>
+            <w:r>
+              <w:rPr>
+                <w:lang w:val="en-US"/>
+              </w:rPr>
+              <w:t>Mostra</w:t>
+            </w:r>
+            <w:proofErr w:type="spellEnd"/>
+            <w:r>
+              <w:rPr>
+                <w:lang w:val="en-US"/>
+              </w:rPr>
+              <w:t xml:space="preserve"> M4</w:t>
             </w:r>
           </w:p>
         </w:tc>
@@ -1490,17 +1750,10 @@
                 <w:color w:val="1F3864" w:themeColor="accent1" w:themeShade="80"/>
                 <w:lang w:val="en-US"/>
               </w:rPr>
-              <w:t>Step n.</w:t>
-            </w:r>
-          </w:p>
-        </w:tc>
-        <w:tc>
-          <w:tcPr>
-            <w:tcW w:w="2126" w:type="dxa"/>
-          </w:tcPr>
-          <w:p>
-            <w:pPr>
-              <w:cnfStyle w:val="000000000000" w:firstRow="0" w:lastRow="0" w:firstColumn="0" w:lastColumn="0" w:oddVBand="0" w:evenVBand="0" w:oddHBand="0" w:evenHBand="0" w:firstRowFirstColumn="0" w:firstRowLastColumn="0" w:lastRowFirstColumn="0" w:lastRowLastColumn="0"/>
+              <w:t xml:space="preserve">Step </w:t>
+            </w:r>
+            <w:proofErr w:type="spellStart"/>
+            <w:r>
               <w:rPr>
                 <w:b/>
                 <w:bCs/>
@@ -1509,7 +1762,9 @@
                 <w:color w:val="1F3864" w:themeColor="accent1" w:themeShade="80"/>
                 <w:lang w:val="en-US"/>
               </w:rPr>
-            </w:pPr>
+              <w:t>n</w:t>
+            </w:r>
+            <w:proofErr w:type="spellEnd"/>
             <w:r>
               <w:rPr>
                 <w:b/>
@@ -1519,8 +1774,39 @@
                 <w:color w:val="1F3864" w:themeColor="accent1" w:themeShade="80"/>
                 <w:lang w:val="en-US"/>
               </w:rPr>
+              <w:t>.</w:t>
+            </w:r>
+          </w:p>
+        </w:tc>
+        <w:tc>
+          <w:tcPr>
+            <w:tcW w:w="2126" w:type="dxa"/>
+          </w:tcPr>
+          <w:p>
+            <w:pPr>
+              <w:cnfStyle w:val="000000000000" w:firstRow="0" w:lastRow="0" w:firstColumn="0" w:lastColumn="0" w:oddVBand="0" w:evenVBand="0" w:oddHBand="0" w:evenHBand="0" w:firstRowFirstColumn="0" w:firstRowLastColumn="0" w:lastRowFirstColumn="0" w:lastRowLastColumn="0"/>
+              <w:rPr>
+                <w:b/>
+                <w:bCs/>
+                <w:i/>
+                <w:iCs/>
+                <w:color w:val="1F3864" w:themeColor="accent1" w:themeShade="80"/>
+                <w:lang w:val="en-US"/>
+              </w:rPr>
+            </w:pPr>
+            <w:proofErr w:type="spellStart"/>
+            <w:r>
+              <w:rPr>
+                <w:b/>
+                <w:bCs/>
+                <w:i/>
+                <w:iCs/>
+                <w:color w:val="1F3864" w:themeColor="accent1" w:themeShade="80"/>
+                <w:lang w:val="en-US"/>
+              </w:rPr>
               <w:t>Cliente</w:t>
             </w:r>
+            <w:proofErr w:type="spellEnd"/>
           </w:p>
         </w:tc>
         <w:tc>
@@ -1603,11 +1889,33 @@
                 <w:lang w:val="en-US"/>
               </w:rPr>
             </w:pPr>
-            <w:r>
-              <w:rPr>
-                <w:lang w:val="en-US"/>
-              </w:rPr>
-              <w:t>Clicca indietro in M6</w:t>
+            <w:proofErr w:type="spellStart"/>
+            <w:r>
+              <w:rPr>
+                <w:lang w:val="en-US"/>
+              </w:rPr>
+              <w:t>Clicca</w:t>
+            </w:r>
+            <w:proofErr w:type="spellEnd"/>
+            <w:r>
+              <w:rPr>
+                <w:lang w:val="en-US"/>
+              </w:rPr>
+              <w:t xml:space="preserve"> </w:t>
+            </w:r>
+            <w:proofErr w:type="spellStart"/>
+            <w:r>
+              <w:rPr>
+                <w:lang w:val="en-US"/>
+              </w:rPr>
+              <w:t>indietro</w:t>
+            </w:r>
+            <w:proofErr w:type="spellEnd"/>
+            <w:r>
+              <w:rPr>
+                <w:lang w:val="en-US"/>
+              </w:rPr>
+              <w:t xml:space="preserve"> in M6</w:t>
             </w:r>
           </w:p>
         </w:tc>
@@ -1687,11 +1995,19 @@
                 <w:lang w:val="en-US"/>
               </w:rPr>
             </w:pPr>
-            <w:r>
-              <w:rPr>
-                <w:lang w:val="en-US"/>
-              </w:rPr>
-              <w:t xml:space="preserve">Mostra M5 </w:t>
+            <w:proofErr w:type="spellStart"/>
+            <w:r>
+              <w:rPr>
+                <w:lang w:val="en-US"/>
+              </w:rPr>
+              <w:t>Mostra</w:t>
+            </w:r>
+            <w:proofErr w:type="spellEnd"/>
+            <w:r>
+              <w:rPr>
+                <w:lang w:val="en-US"/>
+              </w:rPr>
+              <w:t xml:space="preserve"> M5 </w:t>
             </w:r>
           </w:p>
         </w:tc>
@@ -1793,17 +2109,10 @@
                 <w:color w:val="1F3864" w:themeColor="accent1" w:themeShade="80"/>
                 <w:lang w:val="en-US"/>
               </w:rPr>
-              <w:t>Step n.</w:t>
-            </w:r>
-          </w:p>
-        </w:tc>
-        <w:tc>
-          <w:tcPr>
-            <w:tcW w:w="2126" w:type="dxa"/>
-          </w:tcPr>
-          <w:p>
-            <w:pPr>
-              <w:cnfStyle w:val="000000100000" w:firstRow="0" w:lastRow="0" w:firstColumn="0" w:lastColumn="0" w:oddVBand="0" w:evenVBand="0" w:oddHBand="1" w:evenHBand="0" w:firstRowFirstColumn="0" w:firstRowLastColumn="0" w:lastRowFirstColumn="0" w:lastRowLastColumn="0"/>
+              <w:t xml:space="preserve">Step </w:t>
+            </w:r>
+            <w:proofErr w:type="spellStart"/>
+            <w:r>
               <w:rPr>
                 <w:b/>
                 <w:bCs/>
@@ -1812,7 +2121,9 @@
                 <w:color w:val="1F3864" w:themeColor="accent1" w:themeShade="80"/>
                 <w:lang w:val="en-US"/>
               </w:rPr>
-            </w:pPr>
+              <w:t>n</w:t>
+            </w:r>
+            <w:proofErr w:type="spellEnd"/>
             <w:r>
               <w:rPr>
                 <w:b/>
@@ -1822,8 +2133,39 @@
                 <w:color w:val="1F3864" w:themeColor="accent1" w:themeShade="80"/>
                 <w:lang w:val="en-US"/>
               </w:rPr>
+              <w:t>.</w:t>
+            </w:r>
+          </w:p>
+        </w:tc>
+        <w:tc>
+          <w:tcPr>
+            <w:tcW w:w="2126" w:type="dxa"/>
+          </w:tcPr>
+          <w:p>
+            <w:pPr>
+              <w:cnfStyle w:val="000000100000" w:firstRow="0" w:lastRow="0" w:firstColumn="0" w:lastColumn="0" w:oddVBand="0" w:evenVBand="0" w:oddHBand="1" w:evenHBand="0" w:firstRowFirstColumn="0" w:firstRowLastColumn="0" w:lastRowFirstColumn="0" w:lastRowLastColumn="0"/>
+              <w:rPr>
+                <w:b/>
+                <w:bCs/>
+                <w:i/>
+                <w:iCs/>
+                <w:color w:val="1F3864" w:themeColor="accent1" w:themeShade="80"/>
+                <w:lang w:val="en-US"/>
+              </w:rPr>
+            </w:pPr>
+            <w:proofErr w:type="spellStart"/>
+            <w:r>
+              <w:rPr>
+                <w:b/>
+                <w:bCs/>
+                <w:i/>
+                <w:iCs/>
+                <w:color w:val="1F3864" w:themeColor="accent1" w:themeShade="80"/>
+                <w:lang w:val="en-US"/>
+              </w:rPr>
               <w:t>Cliente</w:t>
             </w:r>
+            <w:proofErr w:type="spellEnd"/>
           </w:p>
         </w:tc>
         <w:tc>
@@ -1905,11 +2247,33 @@
                 <w:lang w:val="en-US"/>
               </w:rPr>
             </w:pPr>
-            <w:r>
-              <w:rPr>
-                <w:lang w:val="en-US"/>
-              </w:rPr>
-              <w:t>Cliente Clicca ‘X’</w:t>
+            <w:proofErr w:type="spellStart"/>
+            <w:r>
+              <w:rPr>
+                <w:lang w:val="en-US"/>
+              </w:rPr>
+              <w:t>Cliente</w:t>
+            </w:r>
+            <w:proofErr w:type="spellEnd"/>
+            <w:r>
+              <w:rPr>
+                <w:lang w:val="en-US"/>
+              </w:rPr>
+              <w:t xml:space="preserve"> </w:t>
+            </w:r>
+            <w:proofErr w:type="spellStart"/>
+            <w:r>
+              <w:rPr>
+                <w:lang w:val="en-US"/>
+              </w:rPr>
+              <w:t>Clicca</w:t>
+            </w:r>
+            <w:proofErr w:type="spellEnd"/>
+            <w:r>
+              <w:rPr>
+                <w:lang w:val="en-US"/>
+              </w:rPr>
+              <w:t xml:space="preserve"> ‘X’</w:t>
             </w:r>
           </w:p>
         </w:tc>
@@ -1990,11 +2354,19 @@
                 <w:lang w:val="en-US"/>
               </w:rPr>
             </w:pPr>
-            <w:r>
-              <w:rPr>
-                <w:lang w:val="en-US"/>
-              </w:rPr>
-              <w:t>Mostra M4</w:t>
+            <w:proofErr w:type="spellStart"/>
+            <w:r>
+              <w:rPr>
+                <w:lang w:val="en-US"/>
+              </w:rPr>
+              <w:t>Mostra</w:t>
+            </w:r>
+            <w:proofErr w:type="spellEnd"/>
+            <w:r>
+              <w:rPr>
+                <w:lang w:val="en-US"/>
+              </w:rPr>
+              <w:t xml:space="preserve"> M4</w:t>
             </w:r>
           </w:p>
         </w:tc>

</xml_diff>